<commit_message>
Se agregaron imágenes de apoyo
</commit_message>
<xml_diff>
--- a/DocumentosTesina/TeSiS.docx
+++ b/DocumentosTesina/TeSiS.docx
@@ -1169,21 +1169,31 @@
                                 <w:rPr>
                                   <w:sz w:val="28"/>
                                 </w:rPr>
-                                <w:t xml:space="preserve">Dra. Eunice. E </w:t>
+                                <w:t>Dra. Eunic</w:t>
                               </w:r>
-                              <w:proofErr w:type="spellStart"/>
                               <w:r>
                                 <w:rPr>
                                   <w:sz w:val="28"/>
                                 </w:rPr>
-                                <w:t>pocen</w:t>
+                                <w:t>e P</w:t>
                               </w:r>
-                              <w:proofErr w:type="spellEnd"/>
                               <w:r>
                                 <w:rPr>
                                   <w:sz w:val="28"/>
                                 </w:rPr>
-                                <w:t xml:space="preserve"> de León Sentí</w:t>
+                                <w:t>o</w:t>
+                              </w:r>
+                              <w:r>
+                                <w:rPr>
+                                  <w:sz w:val="28"/>
+                                </w:rPr>
+                                <w:t>n</w:t>
+                              </w:r>
+                              <w:r>
+                                <w:rPr>
+                                  <w:sz w:val="28"/>
+                                </w:rPr>
+                                <w:t>ce de León Sentí</w:t>
                               </w:r>
                             </w:p>
                           </w:txbxContent>
@@ -2581,21 +2591,31 @@
                           <w:rPr>
                             <w:sz w:val="28"/>
                           </w:rPr>
-                          <w:t xml:space="preserve">Dra. Eunice. E </w:t>
+                          <w:t>Dra. Eunic</w:t>
                         </w:r>
-                        <w:proofErr w:type="spellStart"/>
                         <w:r>
                           <w:rPr>
                             <w:sz w:val="28"/>
                           </w:rPr>
-                          <w:t>pocen</w:t>
+                          <w:t>e P</w:t>
                         </w:r>
-                        <w:proofErr w:type="spellEnd"/>
                         <w:r>
                           <w:rPr>
                             <w:sz w:val="28"/>
                           </w:rPr>
-                          <w:t xml:space="preserve"> de León Sentí</w:t>
+                          <w:t>o</w:t>
+                        </w:r>
+                        <w:r>
+                          <w:rPr>
+                            <w:sz w:val="28"/>
+                          </w:rPr>
+                          <w:t>n</w:t>
+                        </w:r>
+                        <w:r>
+                          <w:rPr>
+                            <w:sz w:val="28"/>
+                          </w:rPr>
+                          <w:t>ce de León Sentí</w:t>
                         </w:r>
                       </w:p>
                     </w:txbxContent>
@@ -3105,7 +3125,195 @@
         <w:t xml:space="preserve"> </w:t>
       </w:r>
       <w:r>
-        <w:t xml:space="preserve">de la carrera de Ingeniería en Computación Inteligente con </w:t>
+        <w:rPr>
+          <w:rFonts w:asciiTheme="majorHAnsi" w:eastAsiaTheme="majorEastAsia" w:hAnsiTheme="majorHAnsi" w:cstheme="majorBidi"/>
+          <w:noProof/>
+          <w:sz w:val="28"/>
+          <w:szCs w:val="28"/>
+        </w:rPr>
+        <mc:AlternateContent>
+          <mc:Choice Requires="wps">
+            <w:drawing>
+              <wp:anchor distT="0" distB="0" distL="114300" distR="114300" simplePos="0" relativeHeight="251659264" behindDoc="0" locked="0" layoutInCell="1" allowOverlap="1" wp14:anchorId="57B47B0A" wp14:editId="04471C5B">
+                <wp:simplePos x="0" y="0"/>
+                <wp:positionH relativeFrom="margin">
+                  <wp:align>center</wp:align>
+                </wp:positionH>
+                <wp:positionV relativeFrom="bottomMargin">
+                  <wp:align>center</wp:align>
+                </wp:positionV>
+                <wp:extent cx="661670" cy="502920"/>
+                <wp:effectExtent l="9525" t="9525" r="5080" b="11430"/>
+                <wp:wrapNone/>
+                <wp:docPr id="1" name="Pergamino: horizontal 1"/>
+                <wp:cNvGraphicFramePr>
+                  <a:graphicFrameLocks xmlns:a="http://schemas.openxmlformats.org/drawingml/2006/main"/>
+                </wp:cNvGraphicFramePr>
+                <a:graphic xmlns:a="http://schemas.openxmlformats.org/drawingml/2006/main">
+                  <a:graphicData uri="http://schemas.microsoft.com/office/word/2010/wordprocessingShape">
+                    <wps:wsp>
+                      <wps:cNvSpPr>
+                        <a:spLocks noChangeArrowheads="1"/>
+                      </wps:cNvSpPr>
+                      <wps:spPr bwMode="auto">
+                        <a:xfrm>
+                          <a:off x="0" y="0"/>
+                          <a:ext cx="661670" cy="502920"/>
+                        </a:xfrm>
+                        <a:prstGeom prst="horizontalScroll">
+                          <a:avLst>
+                            <a:gd name="adj" fmla="val 25000"/>
+                          </a:avLst>
+                        </a:prstGeom>
+                        <a:noFill/>
+                        <a:ln w="9525">
+                          <a:solidFill>
+                            <a:srgbClr val="A5A5A5"/>
+                          </a:solidFill>
+                          <a:round/>
+                          <a:headEnd/>
+                          <a:tailEnd/>
+                        </a:ln>
+                        <a:extLst>
+                          <a:ext uri="{909E8E84-426E-40DD-AFC4-6F175D3DCCD1}">
+                            <a14:hiddenFill xmlns:a14="http://schemas.microsoft.com/office/drawing/2010/main">
+                              <a:solidFill>
+                                <a:srgbClr val="17365D"/>
+                              </a:solidFill>
+                            </a14:hiddenFill>
+                          </a:ext>
+                        </a:extLst>
+                      </wps:spPr>
+                      <wps:txbx>
+                        <w:txbxContent>
+                          <w:p>
+                            <w:pPr>
+                              <w:jc w:val="center"/>
+                              <w:rPr>
+                                <w:color w:val="808080" w:themeColor="text1" w:themeTint="7F"/>
+                              </w:rPr>
+                            </w:pPr>
+                            <w:r>
+                              <w:rPr>
+                                <w:color w:val="auto"/>
+                              </w:rPr>
+                              <w:fldChar w:fldCharType="begin"/>
+                            </w:r>
+                            <w:r>
+                              <w:instrText>PAGE    \* MERGEFORMAT</w:instrText>
+                            </w:r>
+                            <w:r>
+                              <w:rPr>
+                                <w:color w:val="auto"/>
+                              </w:rPr>
+                              <w:fldChar w:fldCharType="separate"/>
+                            </w:r>
+                            <w:r>
+                              <w:rPr>
+                                <w:color w:val="808080" w:themeColor="text1" w:themeTint="7F"/>
+                                <w:lang w:val="es-ES"/>
+                              </w:rPr>
+                              <w:t>2</w:t>
+                            </w:r>
+                            <w:r>
+                              <w:rPr>
+                                <w:color w:val="808080" w:themeColor="text1" w:themeTint="7F"/>
+                              </w:rPr>
+                              <w:fldChar w:fldCharType="end"/>
+                            </w:r>
+                          </w:p>
+                        </w:txbxContent>
+                      </wps:txbx>
+                      <wps:bodyPr rot="0" vert="horz" wrap="square" lIns="91440" tIns="45720" rIns="91440" bIns="45720" anchor="t" anchorCtr="0" upright="1">
+                        <a:noAutofit/>
+                      </wps:bodyPr>
+                    </wps:wsp>
+                  </a:graphicData>
+                </a:graphic>
+                <wp14:sizeRelH relativeFrom="page">
+                  <wp14:pctWidth>0</wp14:pctWidth>
+                </wp14:sizeRelH>
+                <wp14:sizeRelV relativeFrom="page">
+                  <wp14:pctHeight>0</wp14:pctHeight>
+                </wp14:sizeRelV>
+              </wp:anchor>
+            </w:drawing>
+          </mc:Choice>
+          <mc:Fallback>
+            <w:pict>
+              <v:shapetype w14:anchorId="57B47B0A" id="_x0000_t98" coordsize="21600,21600" o:spt="98" adj="2700" path="m0@5qy@2@1l@0@1@0@2qy@7,,21600@2l21600@9qy@7@10l@1@10@1@11qy@2,21600,0@11xem0@5nfqy@2@6@1@5@3@4@2@5l@2@6em@1@5nfl@1@10em21600@2nfqy@7@1l@0@1em@0@2nfqy@8@3@7@2l@7@1e">
+                <v:formulas>
+                  <v:f eqn="sum width 0 #0"/>
+                  <v:f eqn="val #0"/>
+                  <v:f eqn="prod @1 1 2"/>
+                  <v:f eqn="prod @1 3 4"/>
+                  <v:f eqn="prod @1 5 4"/>
+                  <v:f eqn="prod @1 3 2"/>
+                  <v:f eqn="prod @1 2 1"/>
+                  <v:f eqn="sum width 0 @2"/>
+                  <v:f eqn="sum width 0 @3"/>
+                  <v:f eqn="sum height 0 @5"/>
+                  <v:f eqn="sum height 0 @1"/>
+                  <v:f eqn="sum height 0 @2"/>
+                  <v:f eqn="val width"/>
+                  <v:f eqn="prod width 1 2"/>
+                  <v:f eqn="prod height 1 2"/>
+                </v:formulas>
+                <v:path o:extrusionok="f" limo="10800,10800" o:connecttype="custom" o:connectlocs="@13,@1;0,@14;@13,@10;@12,@14" o:connectangles="270,180,90,0" textboxrect="@1,@1,@7,@10"/>
+                <v:handles>
+                  <v:h position="#0,topLeft" xrange="0,5400"/>
+                </v:handles>
+                <o:complex v:ext="view"/>
+              </v:shapetype>
+              <v:shape id="Pergamino: horizontal 1" o:spid="_x0000_s1077" type="#_x0000_t98" style="position:absolute;left:0;text-align:left;margin-left:0;margin-top:0;width:52.1pt;height:39.6pt;z-index:251659264;visibility:visible;mso-wrap-style:square;mso-width-percent:0;mso-height-percent:0;mso-wrap-distance-left:9pt;mso-wrap-distance-top:0;mso-wrap-distance-right:9pt;mso-wrap-distance-bottom:0;mso-position-horizontal:center;mso-position-horizontal-relative:margin;mso-position-vertical:center;mso-position-vertical-relative:bottom-margin-area;mso-width-percent:0;mso-height-percent:0;mso-width-relative:page;mso-height-relative:page;v-text-anchor:top" o:gfxdata="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" adj="5400" filled="f" fillcolor="#17365d" strokecolor="#a5a5a5">
+                <v:textbox>
+                  <w:txbxContent>
+                    <w:p>
+                      <w:pPr>
+                        <w:jc w:val="center"/>
+                        <w:rPr>
+                          <w:color w:val="808080" w:themeColor="text1" w:themeTint="7F"/>
+                        </w:rPr>
+                      </w:pPr>
+                      <w:r>
+                        <w:rPr>
+                          <w:color w:val="auto"/>
+                        </w:rPr>
+                        <w:fldChar w:fldCharType="begin"/>
+                      </w:r>
+                      <w:r>
+                        <w:instrText>PAGE    \* MERGEFORMAT</w:instrText>
+                      </w:r>
+                      <w:r>
+                        <w:rPr>
+                          <w:color w:val="auto"/>
+                        </w:rPr>
+                        <w:fldChar w:fldCharType="separate"/>
+                      </w:r>
+                      <w:r>
+                        <w:rPr>
+                          <w:color w:val="808080" w:themeColor="text1" w:themeTint="7F"/>
+                          <w:lang w:val="es-ES"/>
+                        </w:rPr>
+                        <w:t>2</w:t>
+                      </w:r>
+                      <w:r>
+                        <w:rPr>
+                          <w:color w:val="808080" w:themeColor="text1" w:themeTint="7F"/>
+                        </w:rPr>
+                        <w:fldChar w:fldCharType="end"/>
+                      </w:r>
+                    </w:p>
+                  </w:txbxContent>
+                </v:textbox>
+                <w10:wrap anchorx="margin" anchory="margin"/>
+              </v:shape>
+            </w:pict>
+          </mc:Fallback>
+        </mc:AlternateContent>
+      </w:r>
+      <w:r>
+        <w:t xml:space="preserve"> la carrera de Ingeniería en Computación Inteligente con </w:t>
       </w:r>
       <w:r>
         <w:rPr>
@@ -3518,8 +3726,6 @@
       <w:r>
         <w:t xml:space="preserve"> </w:t>
       </w:r>
-      <w:bookmarkStart w:id="0" w:name="_GoBack"/>
-      <w:bookmarkEnd w:id="0"/>
     </w:p>
     <w:p>
       <w:pPr>
@@ -3723,14 +3929,12 @@
               <w:lang w:val="es-ES"/>
             </w:rPr>
           </w:pPr>
-          <w:proofErr w:type="spellStart"/>
           <w:r>
             <w:rPr>
               <w:lang w:val="es-ES"/>
             </w:rPr>
-            <w:t>Indice</w:t>
+            <w:t>índice</w:t>
           </w:r>
-          <w:proofErr w:type="spellEnd"/>
         </w:p>
         <w:p>
           <w:pPr>
@@ -5171,11 +5375,11 @@
       <w:pPr>
         <w:pStyle w:val="Ttulo1"/>
       </w:pPr>
-      <w:bookmarkStart w:id="1" w:name="_Toc35044501"/>
+      <w:bookmarkStart w:id="0" w:name="_Toc35044501"/>
       <w:r>
         <w:t>Resumen.</w:t>
       </w:r>
-      <w:bookmarkEnd w:id="1"/>
+      <w:bookmarkEnd w:id="0"/>
       <w:r>
         <w:t xml:space="preserve"> </w:t>
       </w:r>
@@ -5300,11 +5504,11 @@
       <w:pPr>
         <w:pStyle w:val="Ttulo1"/>
       </w:pPr>
-      <w:bookmarkStart w:id="2" w:name="_Toc35044502"/>
+      <w:bookmarkStart w:id="1" w:name="_Toc35044502"/>
       <w:r>
         <w:t>Introducción</w:t>
       </w:r>
-      <w:bookmarkEnd w:id="2"/>
+      <w:bookmarkEnd w:id="1"/>
       <w:r>
         <w:t xml:space="preserve"> </w:t>
       </w:r>
@@ -5356,14 +5560,14 @@
       <w:pPr>
         <w:pStyle w:val="Ttulo1"/>
       </w:pPr>
-      <w:bookmarkStart w:id="3" w:name="_Toc35044503"/>
+      <w:bookmarkStart w:id="2" w:name="_Toc35044503"/>
       <w:r>
         <w:rPr>
           <w:u w:color="000000"/>
         </w:rPr>
         <w:t>Problemática</w:t>
       </w:r>
-      <w:bookmarkEnd w:id="3"/>
+      <w:bookmarkEnd w:id="2"/>
       <w:r>
         <w:t xml:space="preserve">  </w:t>
       </w:r>
@@ -5421,14 +5625,14 @@
       <w:pPr>
         <w:pStyle w:val="Ttulo1"/>
       </w:pPr>
-      <w:bookmarkStart w:id="4" w:name="_Toc35044504"/>
+      <w:bookmarkStart w:id="3" w:name="_Toc35044504"/>
       <w:r>
         <w:rPr>
           <w:u w:color="000000"/>
         </w:rPr>
         <w:t>Justificación</w:t>
       </w:r>
-      <w:bookmarkEnd w:id="4"/>
+      <w:bookmarkEnd w:id="3"/>
       <w:r>
         <w:t xml:space="preserve"> </w:t>
       </w:r>
@@ -5466,14 +5670,60 @@
       <w:pPr>
         <w:pStyle w:val="Ttulo1"/>
       </w:pPr>
-      <w:bookmarkStart w:id="5" w:name="_Toc35044505"/>
+      <w:bookmarkStart w:id="4" w:name="_Toc35044505"/>
       <w:r>
         <w:rPr>
           <w:u w:color="000000"/>
         </w:rPr>
         <w:t>Objetivos</w:t>
       </w:r>
+      <w:bookmarkEnd w:id="4"/>
+      <w:r>
+        <w:t xml:space="preserve"> </w:t>
+      </w:r>
+    </w:p>
+    <w:p>
+      <w:pPr>
+        <w:pStyle w:val="Ttulo2"/>
+      </w:pPr>
+      <w:r>
+        <w:tab/>
+      </w:r>
+      <w:bookmarkStart w:id="5" w:name="_Toc35044506"/>
+      <w:r>
+        <w:t>Objetivo General</w:t>
+      </w:r>
       <w:bookmarkEnd w:id="5"/>
+    </w:p>
+    <w:p>
+      <w:r>
+        <w:t>Analizar una sucesión de árboles filogenomicos construida a través de los e-</w:t>
+      </w:r>
+      <w:proofErr w:type="spellStart"/>
+      <w:r>
+        <w:t>values</w:t>
+      </w:r>
+      <w:proofErr w:type="spellEnd"/>
+      <w:r>
+        <w:t xml:space="preserve"> del programa </w:t>
+      </w:r>
+      <w:proofErr w:type="spellStart"/>
+      <w:r>
+        <w:t>blast</w:t>
+      </w:r>
+      <w:proofErr w:type="spellEnd"/>
+      <w:r>
+        <w:t xml:space="preserve"> utilizando una distancia del tipo diferencia simétrica que nos permita </w:t>
+      </w:r>
+      <w:r>
+        <w:t>definir</w:t>
+      </w:r>
+      <w:r>
+        <w:t xml:space="preserve"> en esa sucesión</w:t>
+      </w:r>
+      <w:r>
+        <w:t xml:space="preserve"> un árbol límite.</w:t>
+      </w:r>
       <w:r>
         <w:t xml:space="preserve"> </w:t>
       </w:r>
@@ -5482,60 +5732,14 @@
       <w:pPr>
         <w:pStyle w:val="Ttulo2"/>
       </w:pPr>
-      <w:r>
-        <w:tab/>
-      </w:r>
-      <w:bookmarkStart w:id="6" w:name="_Toc35044506"/>
-      <w:r>
-        <w:t>Objetivo General</w:t>
+      <w:bookmarkStart w:id="6" w:name="_Toc35044507"/>
+      <w:r>
+        <w:t>Objetivos</w:t>
+      </w:r>
+      <w:r>
+        <w:t xml:space="preserve"> específicos</w:t>
       </w:r>
       <w:bookmarkEnd w:id="6"/>
-    </w:p>
-    <w:p>
-      <w:r>
-        <w:t>Analizar una sucesión de árboles filogenomicos construida a través de los e-</w:t>
-      </w:r>
-      <w:proofErr w:type="spellStart"/>
-      <w:r>
-        <w:t>values</w:t>
-      </w:r>
-      <w:proofErr w:type="spellEnd"/>
-      <w:r>
-        <w:t xml:space="preserve"> del programa </w:t>
-      </w:r>
-      <w:proofErr w:type="spellStart"/>
-      <w:r>
-        <w:t>blast</w:t>
-      </w:r>
-      <w:proofErr w:type="spellEnd"/>
-      <w:r>
-        <w:t xml:space="preserve"> utilizando una distancia del tipo diferencia simétrica que nos permita </w:t>
-      </w:r>
-      <w:r>
-        <w:t>definir</w:t>
-      </w:r>
-      <w:r>
-        <w:t xml:space="preserve"> en esa sucesión</w:t>
-      </w:r>
-      <w:r>
-        <w:t xml:space="preserve"> un árbol límite.</w:t>
-      </w:r>
-      <w:r>
-        <w:t xml:space="preserve"> </w:t>
-      </w:r>
-    </w:p>
-    <w:p>
-      <w:pPr>
-        <w:pStyle w:val="Ttulo2"/>
-      </w:pPr>
-      <w:bookmarkStart w:id="7" w:name="_Toc35044507"/>
-      <w:r>
-        <w:t>Objetivos</w:t>
-      </w:r>
-      <w:r>
-        <w:t xml:space="preserve"> específicos</w:t>
-      </w:r>
-      <w:bookmarkEnd w:id="7"/>
     </w:p>
     <w:p>
       <w:r>
@@ -5636,7 +5840,7 @@
       <w:pPr>
         <w:pStyle w:val="Ttulo1"/>
       </w:pPr>
-      <w:bookmarkStart w:id="8" w:name="_Toc35044508"/>
+      <w:bookmarkStart w:id="7" w:name="_Toc35044508"/>
       <w:r>
         <w:rPr>
           <w:u w:color="000000"/>
@@ -5652,7 +5856,7 @@
         </w:rPr>
         <w:t>incluir)</w:t>
       </w:r>
-      <w:bookmarkEnd w:id="8"/>
+      <w:bookmarkEnd w:id="7"/>
       <w:r>
         <w:t xml:space="preserve"> </w:t>
       </w:r>
@@ -5667,13 +5871,7 @@
         <w:t xml:space="preserve"> </w:t>
       </w:r>
       <w:r>
-        <w:t xml:space="preserve">Se piensa que en la sucesión de árboles filogenética se converja a un árbol cuya distancia que </w:t>
-      </w:r>
-      <w:r>
-        <w:t>a pesar</w:t>
-      </w:r>
-      <w:r>
-        <w:t xml:space="preserve"> de que la exigencia aumente no cambie su topología (Que su distancia converja a cero)</w:t>
+        <w:t>Se piensa que en la sucesión de árboles filogenética se converja a un árbol cuya distancia que a pesar de que la exigencia aumente no cambie su topología (Que su distancia converja a cero)</w:t>
       </w:r>
     </w:p>
     <w:p>
@@ -5687,7 +5885,7 @@
       <w:pPr>
         <w:pStyle w:val="Ttulo1"/>
       </w:pPr>
-      <w:bookmarkStart w:id="9" w:name="_Toc35044509"/>
+      <w:bookmarkStart w:id="8" w:name="_Toc35044509"/>
       <w:r>
         <w:rPr>
           <w:u w:color="000000"/>
@@ -5703,7 +5901,7 @@
         </w:rPr>
         <w:t>incluir)</w:t>
       </w:r>
-      <w:bookmarkEnd w:id="9"/>
+      <w:bookmarkEnd w:id="8"/>
       <w:r>
         <w:t xml:space="preserve"> </w:t>
       </w:r>
@@ -5722,14 +5920,14 @@
       <w:pPr>
         <w:pStyle w:val="Ttulo1"/>
       </w:pPr>
-      <w:bookmarkStart w:id="10" w:name="_Toc35044510"/>
+      <w:bookmarkStart w:id="9" w:name="_Toc35044510"/>
       <w:r>
         <w:rPr>
           <w:u w:color="000000"/>
         </w:rPr>
         <w:t>Metodología</w:t>
       </w:r>
-      <w:bookmarkEnd w:id="10"/>
+      <w:bookmarkEnd w:id="9"/>
       <w:r>
         <w:t xml:space="preserve"> </w:t>
       </w:r>
@@ -5747,7 +5945,7 @@
     <w:p>
       <w:pPr>
         <w:spacing w:after="10"/>
-        <w:ind w:left="731" w:right="44"/>
+        <w:ind w:left="1416" w:right="44" w:hanging="695"/>
       </w:pPr>
       <w:proofErr w:type="gramStart"/>
       <w:r>
@@ -5765,13 +5963,25 @@
       <w:r>
         <w:t xml:space="preserve">  que  todo el  proceso  sea  planteado  por  etapas,  fases  o  momentos,  especificando  las  actividades  que se  llevarán  a  cabo  en cada una de ellas. La tesina representa una </w:t>
       </w:r>
+      <w:r>
+        <w:t>investigación documental</w:t>
+      </w:r>
+      <w:r>
+        <w:t xml:space="preserve"> sobre la implementación de un modelo, el desarrollo de una aplicación, etc., es </w:t>
+      </w:r>
+      <w:r>
+        <w:t xml:space="preserve">necesario </w:t>
+      </w:r>
       <w:proofErr w:type="gramStart"/>
       <w:r>
-        <w:t>investigación  documental</w:t>
+        <w:t>señalar</w:t>
+      </w:r>
+      <w:r>
+        <w:t xml:space="preserve">  cómo</w:t>
       </w:r>
       <w:proofErr w:type="gramEnd"/>
       <w:r>
-        <w:t xml:space="preserve"> sobre la implementación de un modelo, el desarrollo de una aplicación, etc., es necesario  señalar  cómo  se  realizará  la  búsqueda  y  localización  de  información, el desarrollo de lo propuesto para resolver la problemática.   </w:t>
+        <w:t xml:space="preserve">  se  realizará  la  búsqueda  y  localización  de  información, el desarrollo de lo propuesto para resolver la problemática.   </w:t>
       </w:r>
     </w:p>
     <w:p>
@@ -5788,14 +5998,14 @@
       <w:pPr>
         <w:pStyle w:val="Ttulo1"/>
       </w:pPr>
-      <w:bookmarkStart w:id="11" w:name="_Toc35044511"/>
+      <w:bookmarkStart w:id="10" w:name="_Toc35044511"/>
       <w:r>
         <w:rPr>
           <w:u w:color="000000"/>
         </w:rPr>
         <w:t>Marco Teórico</w:t>
       </w:r>
-      <w:bookmarkEnd w:id="11"/>
+      <w:bookmarkEnd w:id="10"/>
       <w:r>
         <w:t xml:space="preserve"> </w:t>
       </w:r>
@@ -5818,13 +6028,25 @@
       <w:r>
         <w:t xml:space="preserve">Este apartado </w:t>
       </w:r>
+      <w:r>
+        <w:t>describe los</w:t>
+      </w:r>
+      <w:r>
+        <w:t xml:space="preserve"> fundamentos </w:t>
+      </w:r>
+      <w:r>
+        <w:t xml:space="preserve">y </w:t>
+      </w:r>
       <w:proofErr w:type="gramStart"/>
       <w:r>
-        <w:t>describe  los</w:t>
+        <w:t>teorías</w:t>
+      </w:r>
+      <w:r>
+        <w:t>,  enfoques</w:t>
       </w:r>
       <w:proofErr w:type="gramEnd"/>
       <w:r>
-        <w:t xml:space="preserve"> fundamentos y  teorías,  enfoques  teóricos,  postulados,  conceptos, que  sustentan  el  abordaje  y/o  construcción  de la solución del problema y  toda  la  investigación  en  general, esto  proporciona  un  carácter  de  seriedad  académica de  una verdadera investigación. </w:t>
+        <w:t xml:space="preserve">  teóricos,  postulados,  conceptos, que  sustentan  el  abordaje  y/o  construcción  de la solución del problema y  toda  la  investigación  en  general, esto  proporciona  un  carácter  de  seriedad  académica de  una verdadera investigación. </w:t>
       </w:r>
     </w:p>
     <w:p>
@@ -5841,14 +6063,14 @@
       <w:pPr>
         <w:pStyle w:val="Ttulo1"/>
       </w:pPr>
-      <w:bookmarkStart w:id="12" w:name="_Toc35044512"/>
+      <w:bookmarkStart w:id="11" w:name="_Toc35044512"/>
       <w:r>
         <w:rPr>
           <w:u w:color="000000"/>
         </w:rPr>
         <w:t>Desarrollo</w:t>
       </w:r>
-      <w:bookmarkEnd w:id="12"/>
+      <w:bookmarkEnd w:id="11"/>
       <w:r>
         <w:t xml:space="preserve">  </w:t>
       </w:r>
@@ -5867,14 +6089,14 @@
       <w:pPr>
         <w:pStyle w:val="Ttulo1"/>
       </w:pPr>
-      <w:bookmarkStart w:id="13" w:name="_Toc35044513"/>
+      <w:bookmarkStart w:id="12" w:name="_Toc35044513"/>
       <w:r>
         <w:rPr>
           <w:u w:color="000000"/>
         </w:rPr>
         <w:t>Experimentación y pruebas</w:t>
       </w:r>
-      <w:bookmarkEnd w:id="13"/>
+      <w:bookmarkEnd w:id="12"/>
       <w:r>
         <w:t xml:space="preserve">  </w:t>
       </w:r>
@@ -5893,7 +6115,7 @@
       <w:pPr>
         <w:pStyle w:val="Ttulo1"/>
       </w:pPr>
-      <w:bookmarkStart w:id="14" w:name="_Toc35044514"/>
+      <w:bookmarkStart w:id="13" w:name="_Toc35044514"/>
       <w:r>
         <w:rPr>
           <w:u w:color="000000"/>
@@ -5914,7 +6136,7 @@
         </w:rPr>
         <w:t>Resultados)</w:t>
       </w:r>
-      <w:bookmarkEnd w:id="14"/>
+      <w:bookmarkEnd w:id="13"/>
       <w:r>
         <w:t xml:space="preserve"> </w:t>
       </w:r>
@@ -5933,14 +6155,14 @@
       <w:pPr>
         <w:pStyle w:val="Ttulo1"/>
       </w:pPr>
-      <w:bookmarkStart w:id="15" w:name="_Toc35044515"/>
+      <w:bookmarkStart w:id="14" w:name="_Toc35044515"/>
       <w:r>
         <w:rPr>
           <w:u w:color="000000"/>
         </w:rPr>
         <w:t>Conclusiones</w:t>
       </w:r>
-      <w:bookmarkEnd w:id="15"/>
+      <w:bookmarkEnd w:id="14"/>
       <w:r>
         <w:t xml:space="preserve"> </w:t>
       </w:r>
@@ -5980,7 +6202,7 @@
       <w:pPr>
         <w:pStyle w:val="Ttulo1"/>
       </w:pPr>
-      <w:bookmarkStart w:id="16" w:name="_Toc35044516"/>
+      <w:bookmarkStart w:id="15" w:name="_Toc35044516"/>
       <w:r>
         <w:rPr>
           <w:u w:color="000000"/>
@@ -5988,7 +6210,7 @@
         <w:lastRenderedPageBreak/>
         <w:t>Referencias</w:t>
       </w:r>
-      <w:bookmarkEnd w:id="16"/>
+      <w:bookmarkEnd w:id="15"/>
       <w:r>
         <w:t xml:space="preserve">  </w:t>
       </w:r>
@@ -6242,7 +6464,7 @@
       <w:pPr>
         <w:pStyle w:val="Ttulo1"/>
       </w:pPr>
-      <w:bookmarkStart w:id="17" w:name="_Toc35044517"/>
+      <w:bookmarkStart w:id="16" w:name="_Toc35044517"/>
       <w:proofErr w:type="gramStart"/>
       <w:r>
         <w:rPr>
@@ -6257,7 +6479,7 @@
       <w:r>
         <w:t>Opcional)</w:t>
       </w:r>
-      <w:bookmarkEnd w:id="17"/>
+      <w:bookmarkEnd w:id="16"/>
       <w:r>
         <w:t xml:space="preserve"> </w:t>
       </w:r>
@@ -6314,11 +6536,11 @@
         <w:spacing w:after="204"/>
         <w:ind w:left="-5" w:right="0"/>
       </w:pPr>
-      <w:bookmarkStart w:id="18" w:name="_Toc35044518"/>
+      <w:bookmarkStart w:id="17" w:name="_Toc35044518"/>
       <w:r>
         <w:t>Notas Importantes</w:t>
       </w:r>
-      <w:bookmarkEnd w:id="18"/>
+      <w:bookmarkEnd w:id="17"/>
       <w:r>
         <w:t xml:space="preserve"> </w:t>
       </w:r>
@@ -7252,15 +7474,6 @@
   </w:num>
   <w:num w:numId="3">
     <w:abstractNumId w:val="0"/>
-    <w:lvlOverride w:ilvl="0"/>
-    <w:lvlOverride w:ilvl="1"/>
-    <w:lvlOverride w:ilvl="2"/>
-    <w:lvlOverride w:ilvl="3"/>
-    <w:lvlOverride w:ilvl="4"/>
-    <w:lvlOverride w:ilvl="5"/>
-    <w:lvlOverride w:ilvl="6"/>
-    <w:lvlOverride w:ilvl="7"/>
-    <w:lvlOverride w:ilvl="8"/>
   </w:num>
 </w:numbering>
 </file>
@@ -8187,7 +8400,7 @@
 </file>
 
 <file path=customXml/itemProps1.xml><?xml version="1.0" encoding="utf-8"?>
-<ds:datastoreItem xmlns:ds="http://schemas.openxmlformats.org/officeDocument/2006/customXml" ds:itemID="{FB9365F3-7D66-45EF-880B-427C0D03CFCC}">
+<ds:datastoreItem xmlns:ds="http://schemas.openxmlformats.org/officeDocument/2006/customXml" ds:itemID="{AA3172E2-410B-4A6F-B15F-452918A4AE82}">
   <ds:schemaRefs>
     <ds:schemaRef ds:uri="http://schemas.openxmlformats.org/officeDocument/2006/bibliography"/>
   </ds:schemaRefs>

</xml_diff>

<commit_message>
Programa de cadena newick
</commit_message>
<xml_diff>
--- a/DocumentosTesina/TeSiS.docx
+++ b/DocumentosTesina/TeSiS.docx
@@ -675,7 +675,21 @@
                                   <w:rFonts w:ascii="Franklin Gothic Book" w:eastAsia="Franklin Gothic Book" w:hAnsi="Franklin Gothic Book" w:cs="Franklin Gothic Book"/>
                                   <w:sz w:val="28"/>
                                 </w:rPr>
-                                <w:t xml:space="preserve"> para el cálculo de distancias entre arboles filogenéticos, un enfoque con los mejores aciertos bidireccionales”</w:t>
+                                <w:t xml:space="preserve"> para el cálculo de distancias entre arboles filoge</w:t>
+                              </w:r>
+                              <w:r>
+                                <w:rPr>
+                                  <w:rFonts w:ascii="Franklin Gothic Book" w:eastAsia="Franklin Gothic Book" w:hAnsi="Franklin Gothic Book" w:cs="Franklin Gothic Book"/>
+                                  <w:sz w:val="28"/>
+                                </w:rPr>
+                                <w:t>nómicos</w:t>
+                              </w:r>
+                              <w:r>
+                                <w:rPr>
+                                  <w:rFonts w:ascii="Franklin Gothic Book" w:eastAsia="Franklin Gothic Book" w:hAnsi="Franklin Gothic Book" w:cs="Franklin Gothic Book"/>
+                                  <w:sz w:val="28"/>
+                                </w:rPr>
+                                <w:t>, un enfoque con los mejores aciertos bidireccionales”</w:t>
                               </w:r>
                             </w:p>
                           </w:txbxContent>
@@ -1608,13 +1622,7 @@
                                 <w:rPr>
                                   <w:sz w:val="28"/>
                                 </w:rPr>
-                                <w:t xml:space="preserve">Aguascalientes, </w:t>
-                              </w:r>
-                              <w:r>
-                                <w:rPr>
-                                  <w:sz w:val="28"/>
-                                </w:rPr>
-                                <w:t xml:space="preserve">Ags., </w:t>
+                                <w:t xml:space="preserve">Aguascalientes, Ags., </w:t>
                               </w:r>
                               <w:r>
                                 <w:rPr>
@@ -2211,7 +2219,21 @@
                             <w:rFonts w:ascii="Franklin Gothic Book" w:eastAsia="Franklin Gothic Book" w:hAnsi="Franklin Gothic Book" w:cs="Franklin Gothic Book"/>
                             <w:sz w:val="28"/>
                           </w:rPr>
-                          <w:t xml:space="preserve"> para el cálculo de distancias entre arboles filogenéticos, un enfoque con los mejores aciertos bidireccionales”</w:t>
+                          <w:t xml:space="preserve"> para el cálculo de distancias entre arboles filoge</w:t>
+                        </w:r>
+                        <w:r>
+                          <w:rPr>
+                            <w:rFonts w:ascii="Franklin Gothic Book" w:eastAsia="Franklin Gothic Book" w:hAnsi="Franklin Gothic Book" w:cs="Franklin Gothic Book"/>
+                            <w:sz w:val="28"/>
+                          </w:rPr>
+                          <w:t>nómicos</w:t>
+                        </w:r>
+                        <w:r>
+                          <w:rPr>
+                            <w:rFonts w:ascii="Franklin Gothic Book" w:eastAsia="Franklin Gothic Book" w:hAnsi="Franklin Gothic Book" w:cs="Franklin Gothic Book"/>
+                            <w:sz w:val="28"/>
+                          </w:rPr>
+                          <w:t>, un enfoque con los mejores aciertos bidireccionales”</w:t>
                         </w:r>
                       </w:p>
                     </w:txbxContent>
@@ -2736,13 +2758,7 @@
                           <w:rPr>
                             <w:sz w:val="28"/>
                           </w:rPr>
-                          <w:t xml:space="preserve">Aguascalientes, </w:t>
-                        </w:r>
-                        <w:r>
-                          <w:rPr>
-                            <w:sz w:val="28"/>
-                          </w:rPr>
-                          <w:t xml:space="preserve">Ags., </w:t>
+                          <w:t xml:space="preserve">Aguascalientes, Ags., </w:t>
                         </w:r>
                         <w:r>
                           <w:rPr>
@@ -5538,25 +5554,46 @@
       </w:r>
     </w:p>
     <w:p>
-      <w:r>
-        <w:t xml:space="preserve">Cuando se trabaja con árboles filogenómicos existe la necesidad  de tener la certeza que se está usando un árbol que está construido con una buena calidad, Si para crearlo usamos la exigencia de los hits bidireccionales (e-valores) en el software </w:t>
-      </w:r>
-      <w:r>
-        <w:t>BLAST</w:t>
-      </w:r>
-      <w:r>
-        <w:t>, tendría que usarse un valor elevado en las comparaciones, para saber que es de calidad, en la metodología que se propone utilizar se ve el concepto de "árbol filogenómico limite", el cual es un árbol  que en concepto no varía su calidad aunque se  aumente el valor de exigencia en los aciertos bidireccionales, reduciendo así el costo de procesamiento si se requieren hacer varias iteraciones.</w:t>
-      </w:r>
-      <w:r>
-        <w:t xml:space="preserve"> </w:t>
-      </w:r>
-    </w:p>
-    <w:p>
       <w:pPr>
         <w:spacing w:after="160" w:line="259" w:lineRule="auto"/>
         <w:ind w:left="0" w:right="0" w:firstLine="0"/>
         <w:jc w:val="left"/>
       </w:pPr>
+      <w:r>
+        <w:t xml:space="preserve">Cuando se trabaja con árboles filogenómicos existe la necesidad de tener la certeza de que se obtenga un árbol que está construido con una buena calidad, una forma de lograrlo es utilizando un dato de entrada de calidad a partir del cual se pueda construir un árbol filogenómico. En la presente tesina utilizaremos métodos basados en distancias para construir árboles filogenómicos, por lo que la calidad del dato está en la matriz de distancias que refleja </w:t>
+      </w:r>
+      <w:proofErr w:type="gramStart"/>
+      <w:r>
+        <w:t>cuán cercanos o cuán lejanos</w:t>
+      </w:r>
+      <w:proofErr w:type="gramEnd"/>
+      <w:r>
+        <w:t xml:space="preserve"> están los organismos en estudio. Si para crear los árboles usamos la calidad de los mejores aciertos bidireccionales (los e-valores en el software BLAST) entre </w:t>
+      </w:r>
+      <w:proofErr w:type="spellStart"/>
+      <w:r>
+        <w:t>proteinas</w:t>
+      </w:r>
+      <w:proofErr w:type="spellEnd"/>
+      <w:r>
+        <w:t xml:space="preserve">, tendría que elegirse un valor elevado de exigencia de la calidad en las </w:t>
+      </w:r>
+      <w:proofErr w:type="gramStart"/>
+      <w:r>
+        <w:t>comparaciones ,</w:t>
+      </w:r>
+      <w:proofErr w:type="gramEnd"/>
+      <w:r>
+        <w:t xml:space="preserve"> para asegurarnos que las similitudes no sean debidas al azar y tener en cuenta además una mayor exigencia al considerar las similitudes de cualquier par de proteínas de los organismos en estudio. Las matrices distancias que utilizaremos están soportadas por el conteo de los mejores aciertos bidireccionales entre organismos y se obtendrán tantas matrices distancias como valores de calidad de los mejores aciertos bidireccionales tengamos. En la metodología que se propone se utiliza el concepto de árbol filogenómico límite, el cual es un árbol que se obtiene de una sucesión de árboles obtenidos por aplicar sucesivamente una mayor exigencia a los mejores aciertos bidireccionales. Se espera que aumentando la exigencia de los mejores aciertos </w:t>
+      </w:r>
+      <w:proofErr w:type="gramStart"/>
+      <w:r>
+        <w:t>bidireccionales</w:t>
+      </w:r>
+      <w:proofErr w:type="gramEnd"/>
+      <w:r>
+        <w:t xml:space="preserve"> pero no permitiendo que el árbol filogenómico deje de ser un árbol, la distancia entre los árboles sucesivos previos a el árbol límite empiece a ser muy pequeña hasta que ésta tienda a cero. Esto indica que se ha llegado a un árbol que, aunque se exija una mayor calidad en los mejores aciertos bidireccionales este no deja de ser el mismo o muy parecido.</w:t>
+      </w:r>
       <w:r>
         <w:br w:type="page"/>
       </w:r>

</xml_diff>